<commit_message>
modelo do banco de dados
</commit_message>
<xml_diff>
--- a/modelo_banco.docx
+++ b/modelo_banco.docx
@@ -196,7 +196,671 @@
         <mc:AlternateContent>
           <mc:Choice Requires="wps">
             <w:drawing>
-              <wp:anchor distT="0" distB="0" distL="114300" distR="114300" simplePos="0" relativeHeight="251661312" behindDoc="0" locked="0" layoutInCell="1" allowOverlap="1" wp14:anchorId="778097D7" wp14:editId="1B4E0B85">
+              <wp:anchor distT="0" distB="0" distL="114300" distR="114300" simplePos="0" relativeHeight="251659264" behindDoc="0" locked="0" layoutInCell="1" allowOverlap="1" wp14:anchorId="06CC85A1" wp14:editId="6F2F2569">
+                <wp:simplePos x="0" y="0"/>
+                <wp:positionH relativeFrom="margin">
+                  <wp:align>left</wp:align>
+                </wp:positionH>
+                <wp:positionV relativeFrom="paragraph">
+                  <wp:posOffset>4445</wp:posOffset>
+                </wp:positionV>
+                <wp:extent cx="2571750" cy="5686425"/>
+                <wp:effectExtent l="0" t="0" r="19050" b="28575"/>
+                <wp:wrapNone/>
+                <wp:docPr id="2" name="Caixa de texto 2"/>
+                <wp:cNvGraphicFramePr/>
+                <a:graphic xmlns:a="http://schemas.openxmlformats.org/drawingml/2006/main">
+                  <a:graphicData uri="http://schemas.microsoft.com/office/word/2010/wordprocessingShape">
+                    <wps:wsp>
+                      <wps:cNvSpPr txBox="1"/>
+                      <wps:spPr>
+                        <a:xfrm>
+                          <a:off x="0" y="0"/>
+                          <a:ext cx="2571750" cy="5686425"/>
+                        </a:xfrm>
+                        <a:prstGeom prst="rect">
+                          <a:avLst/>
+                        </a:prstGeom>
+                        <a:solidFill>
+                          <a:schemeClr val="lt1"/>
+                        </a:solidFill>
+                        <a:ln w="6350">
+                          <a:solidFill>
+                            <a:prstClr val="black"/>
+                          </a:solidFill>
+                        </a:ln>
+                        <a:effectLst/>
+                      </wps:spPr>
+                      <wps:style>
+                        <a:lnRef idx="0">
+                          <a:schemeClr val="accent1"/>
+                        </a:lnRef>
+                        <a:fillRef idx="0">
+                          <a:schemeClr val="accent1"/>
+                        </a:fillRef>
+                        <a:effectRef idx="0">
+                          <a:schemeClr val="accent1"/>
+                        </a:effectRef>
+                        <a:fontRef idx="minor">
+                          <a:schemeClr val="dk1"/>
+                        </a:fontRef>
+                      </wps:style>
+                      <wps:txbx>
+                        <w:txbxContent>
+                          <w:p>
+                            <w:r>
+                              <w:t>{</w:t>
+                            </w:r>
+                          </w:p>
+                          <w:p>
+                            <w:r>
+                              <w:tab/>
+                              <w:t>_id: '</w:t>
+                            </w:r>
+                            <w:r>
+                              <w:t>xxrF1ggHNpbgv6pmOsk8</w:t>
+                            </w:r>
+                            <w:r>
+                              <w:t>',</w:t>
+                            </w:r>
+                          </w:p>
+                          <w:p>
+                            <w:pPr>
+                              <w:ind w:firstLine="708"/>
+                            </w:pPr>
+                            <w:proofErr w:type="gramStart"/>
+                            <w:r>
+                              <w:t>nome</w:t>
+                            </w:r>
+                            <w:proofErr w:type="gramEnd"/>
+                            <w:r>
+                              <w:t xml:space="preserve">: 'John </w:t>
+                            </w:r>
+                            <w:proofErr w:type="spellStart"/>
+                            <w:r>
+                              <w:t>Rambo</w:t>
+                            </w:r>
+                            <w:proofErr w:type="spellEnd"/>
+                            <w:r>
+                              <w:t>',</w:t>
+                            </w:r>
+                          </w:p>
+                          <w:p>
+                            <w:r>
+                              <w:tab/>
+                            </w:r>
+                            <w:proofErr w:type="gramStart"/>
+                            <w:r>
+                              <w:t>matricula</w:t>
+                            </w:r>
+                            <w:proofErr w:type="gramEnd"/>
+                            <w:r>
+                              <w:t>: '201615001',</w:t>
+                            </w:r>
+                          </w:p>
+                          <w:p>
+                            <w:r>
+                              <w:tab/>
+                            </w:r>
+                            <w:proofErr w:type="gramStart"/>
+                            <w:r>
+                              <w:t>senha</w:t>
+                            </w:r>
+                            <w:proofErr w:type="gramEnd"/>
+                            <w:r>
+                              <w:t>: 'juyGLqRA5QuLs8YozVnF',</w:t>
+                            </w:r>
+                          </w:p>
+                          <w:p>
+                            <w:r>
+                              <w:tab/>
+                            </w:r>
+                            <w:proofErr w:type="spellStart"/>
+                            <w:r>
+                              <w:t>email</w:t>
+                            </w:r>
+                            <w:proofErr w:type="spellEnd"/>
+                            <w:r>
+                              <w:t>: '</w:t>
+                            </w:r>
+                            <w:r>
+                              <w:t>rambo@gmail.com</w:t>
+                            </w:r>
+                            <w:r>
+                              <w:t>',</w:t>
+                            </w:r>
+                          </w:p>
+                          <w:p>
+                            <w:r>
+                              <w:tab/>
+                            </w:r>
+                            <w:proofErr w:type="spellStart"/>
+                            <w:proofErr w:type="gramStart"/>
+                            <w:r>
+                              <w:t>whatsapp</w:t>
+                            </w:r>
+                            <w:proofErr w:type="spellEnd"/>
+                            <w:proofErr w:type="gramEnd"/>
+                            <w:r>
+                              <w:t xml:space="preserve">: '27 9 9009 </w:t>
+                            </w:r>
+                            <w:r>
+                              <w:t>9009',</w:t>
+                            </w:r>
+                          </w:p>
+                          <w:p>
+                            <w:r>
+                              <w:tab/>
+                            </w:r>
+                            <w:proofErr w:type="spellStart"/>
+                            <w:proofErr w:type="gramStart"/>
+                            <w:r>
+                              <w:t>recomendacoes</w:t>
+                            </w:r>
+                            <w:proofErr w:type="spellEnd"/>
+                            <w:proofErr w:type="gramEnd"/>
+                            <w:r>
+                              <w:t>: 100,</w:t>
+                            </w:r>
+                          </w:p>
+                          <w:p>
+                            <w:r>
+                              <w:t xml:space="preserve">    </w:t>
+                            </w:r>
+                            <w:r>
+                              <w:tab/>
+                            </w:r>
+                            <w:proofErr w:type="gramStart"/>
+                            <w:r>
+                              <w:t>carro</w:t>
+                            </w:r>
+                            <w:proofErr w:type="gramEnd"/>
+                            <w:r>
+                              <w:t>: {</w:t>
+                            </w:r>
+                          </w:p>
+                          <w:p>
+                            <w:pPr>
+                              <w:ind w:left="708" w:firstLine="708"/>
+                            </w:pPr>
+                            <w:proofErr w:type="gramStart"/>
+                            <w:r>
+                              <w:t>modelo</w:t>
+                            </w:r>
+                            <w:proofErr w:type="gramEnd"/>
+                            <w:r>
+                              <w:t>: 'palio',</w:t>
+                            </w:r>
+                          </w:p>
+                          <w:p>
+                            <w:pPr>
+                              <w:ind w:left="708" w:firstLine="708"/>
+                            </w:pPr>
+                            <w:proofErr w:type="gramStart"/>
+                            <w:r>
+                              <w:t>cor</w:t>
+                            </w:r>
+                            <w:proofErr w:type="gramEnd"/>
+                            <w:r>
+                              <w:t>: 'cinza'</w:t>
+                            </w:r>
+                          </w:p>
+                          <w:p>
+                            <w:pPr>
+                              <w:ind w:firstLine="708"/>
+                            </w:pPr>
+                            <w:r>
+                              <w:t>}</w:t>
+                            </w:r>
+                          </w:p>
+                          <w:p>
+                            <w:pPr>
+                              <w:ind w:left="708"/>
+                            </w:pPr>
+                            <w:proofErr w:type="spellStart"/>
+                            <w:proofErr w:type="gramStart"/>
+                            <w:r>
+                              <w:t>endereco</w:t>
+                            </w:r>
+                            <w:proofErr w:type="spellEnd"/>
+                            <w:proofErr w:type="gramEnd"/>
+                            <w:r>
+                              <w:t>: {</w:t>
+                            </w:r>
+                          </w:p>
+                          <w:p>
+                            <w:pPr>
+                              <w:ind w:left="708"/>
+                            </w:pPr>
+                            <w:r>
+                              <w:t xml:space="preserve">        </w:t>
+                            </w:r>
+                            <w:proofErr w:type="gramStart"/>
+                            <w:r>
+                              <w:t>cidade</w:t>
+                            </w:r>
+                            <w:proofErr w:type="gramEnd"/>
+                            <w:r>
+                              <w:t xml:space="preserve">: 'Vila Velha',       </w:t>
+                            </w:r>
+                          </w:p>
+                          <w:p>
+                            <w:pPr>
+                              <w:ind w:left="708"/>
+                            </w:pPr>
+                            <w:r>
+                              <w:t xml:space="preserve">        </w:t>
+                            </w:r>
+                            <w:proofErr w:type="gramStart"/>
+                            <w:r>
+                              <w:t>bairro</w:t>
+                            </w:r>
+                            <w:proofErr w:type="gramEnd"/>
+                            <w:r>
+                              <w:t>: 'Centro',</w:t>
+                            </w:r>
+                          </w:p>
+                          <w:p>
+                            <w:pPr>
+                              <w:ind w:left="708"/>
+                            </w:pPr>
+                            <w:r>
+                              <w:t xml:space="preserve">        </w:t>
+                            </w:r>
+                            <w:proofErr w:type="gramStart"/>
+                            <w:r>
+                              <w:t>rua</w:t>
+                            </w:r>
+                            <w:proofErr w:type="gramEnd"/>
+                            <w:r>
+                              <w:t>: 'Champagnat',</w:t>
+                            </w:r>
+                          </w:p>
+                          <w:p>
+                            <w:pPr>
+                              <w:ind w:left="708"/>
+                            </w:pPr>
+                            <w:r>
+                              <w:t xml:space="preserve">        </w:t>
+                            </w:r>
+                            <w:proofErr w:type="spellStart"/>
+                            <w:proofErr w:type="gramStart"/>
+                            <w:r>
+                              <w:t>numero</w:t>
+                            </w:r>
+                            <w:proofErr w:type="spellEnd"/>
+                            <w:proofErr w:type="gramEnd"/>
+                            <w:r>
+                              <w:t xml:space="preserve">: </w:t>
+                            </w:r>
+                            <w:r>
+                              <w:t>12</w:t>
+                            </w:r>
+                            <w:r>
+                              <w:t>,</w:t>
+                            </w:r>
+                          </w:p>
+                          <w:p>
+                            <w:pPr>
+                              <w:ind w:left="708"/>
+                            </w:pPr>
+                            <w:r>
+                              <w:t xml:space="preserve">        </w:t>
+                            </w:r>
+                            <w:proofErr w:type="spellStart"/>
+                            <w:proofErr w:type="gramStart"/>
+                            <w:r>
+                              <w:t>referencia</w:t>
+                            </w:r>
+                            <w:proofErr w:type="spellEnd"/>
+                            <w:proofErr w:type="gramEnd"/>
+                            <w:r>
+                              <w:t>: 'Marista'</w:t>
+                            </w:r>
+                          </w:p>
+                          <w:p>
+                            <w:pPr>
+                              <w:ind w:left="708"/>
+                            </w:pPr>
+                            <w:r>
+                              <w:t>}</w:t>
+                            </w:r>
+                          </w:p>
+                          <w:p>
+                            <w:r>
+                              <w:t>}</w:t>
+                            </w:r>
+                          </w:p>
+                        </w:txbxContent>
+                      </wps:txbx>
+                      <wps:bodyPr rot="0" spcFirstLastPara="0" vertOverflow="overflow" horzOverflow="overflow" vert="horz" wrap="square" lIns="91440" tIns="45720" rIns="91440" bIns="45720" numCol="1" spcCol="0" rtlCol="0" fromWordArt="0" anchor="t" anchorCtr="0" forceAA="0" compatLnSpc="1">
+                        <a:prstTxWarp prst="textNoShape">
+                          <a:avLst/>
+                        </a:prstTxWarp>
+                        <a:noAutofit/>
+                      </wps:bodyPr>
+                    </wps:wsp>
+                  </a:graphicData>
+                </a:graphic>
+                <wp14:sizeRelV relativeFrom="margin">
+                  <wp14:pctHeight>0</wp14:pctHeight>
+                </wp14:sizeRelV>
+              </wp:anchor>
+            </w:drawing>
+          </mc:Choice>
+          <mc:Fallback>
+            <w:pict>
+              <v:shapetype w14:anchorId="06CC85A1" id="_x0000_t202" coordsize="21600,21600" o:spt="202" path="m,l,21600r21600,l21600,xe">
+                <v:stroke joinstyle="miter"/>
+                <v:path gradientshapeok="t" o:connecttype="rect"/>
+              </v:shapetype>
+              <v:shape id="Caixa de texto 2" o:spid="_x0000_s1026" type="#_x0000_t202" style="position:absolute;margin-left:0;margin-top:.35pt;width:202.5pt;height:447.75pt;z-index:251659264;visibility:visible;mso-wrap-style:square;mso-height-percent:0;mso-wrap-distance-left:9pt;mso-wrap-distance-top:0;mso-wrap-distance-right:9pt;mso-wrap-distance-bottom:0;mso-position-horizontal:left;mso-position-horizontal-relative:margin;mso-position-vertical:absolute;mso-position-vertical-relative:text;mso-height-percent:0;mso-height-relative:margin;v-text-anchor:top" o:gfxdata="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" fillcolor="white [3201]" strokeweight=".5pt">
+                <v:textbox>
+                  <w:txbxContent>
+                    <w:p>
+                      <w:r>
+                        <w:t>{</w:t>
+                      </w:r>
+                    </w:p>
+                    <w:p>
+                      <w:r>
+                        <w:tab/>
+                        <w:t>_id: '</w:t>
+                      </w:r>
+                      <w:r>
+                        <w:t>xxrF1ggHNpbgv6pmOsk8</w:t>
+                      </w:r>
+                      <w:r>
+                        <w:t>',</w:t>
+                      </w:r>
+                    </w:p>
+                    <w:p>
+                      <w:pPr>
+                        <w:ind w:firstLine="708"/>
+                      </w:pPr>
+                      <w:proofErr w:type="gramStart"/>
+                      <w:r>
+                        <w:t>nome</w:t>
+                      </w:r>
+                      <w:proofErr w:type="gramEnd"/>
+                      <w:r>
+                        <w:t xml:space="preserve">: 'John </w:t>
+                      </w:r>
+                      <w:proofErr w:type="spellStart"/>
+                      <w:r>
+                        <w:t>Rambo</w:t>
+                      </w:r>
+                      <w:proofErr w:type="spellEnd"/>
+                      <w:r>
+                        <w:t>',</w:t>
+                      </w:r>
+                    </w:p>
+                    <w:p>
+                      <w:r>
+                        <w:tab/>
+                      </w:r>
+                      <w:proofErr w:type="gramStart"/>
+                      <w:r>
+                        <w:t>matricula</w:t>
+                      </w:r>
+                      <w:proofErr w:type="gramEnd"/>
+                      <w:r>
+                        <w:t>: '201615001',</w:t>
+                      </w:r>
+                    </w:p>
+                    <w:p>
+                      <w:r>
+                        <w:tab/>
+                      </w:r>
+                      <w:proofErr w:type="gramStart"/>
+                      <w:r>
+                        <w:t>senha</w:t>
+                      </w:r>
+                      <w:proofErr w:type="gramEnd"/>
+                      <w:r>
+                        <w:t>: 'juyGLqRA5QuLs8YozVnF',</w:t>
+                      </w:r>
+                    </w:p>
+                    <w:p>
+                      <w:r>
+                        <w:tab/>
+                      </w:r>
+                      <w:proofErr w:type="spellStart"/>
+                      <w:r>
+                        <w:t>email</w:t>
+                      </w:r>
+                      <w:proofErr w:type="spellEnd"/>
+                      <w:r>
+                        <w:t>: '</w:t>
+                      </w:r>
+                      <w:r>
+                        <w:t>rambo@gmail.com</w:t>
+                      </w:r>
+                      <w:r>
+                        <w:t>',</w:t>
+                      </w:r>
+                    </w:p>
+                    <w:p>
+                      <w:r>
+                        <w:tab/>
+                      </w:r>
+                      <w:proofErr w:type="spellStart"/>
+                      <w:proofErr w:type="gramStart"/>
+                      <w:r>
+                        <w:t>whatsapp</w:t>
+                      </w:r>
+                      <w:proofErr w:type="spellEnd"/>
+                      <w:proofErr w:type="gramEnd"/>
+                      <w:r>
+                        <w:t xml:space="preserve">: '27 9 9009 </w:t>
+                      </w:r>
+                      <w:r>
+                        <w:t>9009',</w:t>
+                      </w:r>
+                    </w:p>
+                    <w:p>
+                      <w:r>
+                        <w:tab/>
+                      </w:r>
+                      <w:proofErr w:type="spellStart"/>
+                      <w:proofErr w:type="gramStart"/>
+                      <w:r>
+                        <w:t>recomendacoes</w:t>
+                      </w:r>
+                      <w:proofErr w:type="spellEnd"/>
+                      <w:proofErr w:type="gramEnd"/>
+                      <w:r>
+                        <w:t>: 100,</w:t>
+                      </w:r>
+                    </w:p>
+                    <w:p>
+                      <w:r>
+                        <w:t xml:space="preserve">    </w:t>
+                      </w:r>
+                      <w:r>
+                        <w:tab/>
+                      </w:r>
+                      <w:proofErr w:type="gramStart"/>
+                      <w:r>
+                        <w:t>carro</w:t>
+                      </w:r>
+                      <w:proofErr w:type="gramEnd"/>
+                      <w:r>
+                        <w:t>: {</w:t>
+                      </w:r>
+                    </w:p>
+                    <w:p>
+                      <w:pPr>
+                        <w:ind w:left="708" w:firstLine="708"/>
+                      </w:pPr>
+                      <w:proofErr w:type="gramStart"/>
+                      <w:r>
+                        <w:t>modelo</w:t>
+                      </w:r>
+                      <w:proofErr w:type="gramEnd"/>
+                      <w:r>
+                        <w:t>: 'palio',</w:t>
+                      </w:r>
+                    </w:p>
+                    <w:p>
+                      <w:pPr>
+                        <w:ind w:left="708" w:firstLine="708"/>
+                      </w:pPr>
+                      <w:proofErr w:type="gramStart"/>
+                      <w:r>
+                        <w:t>cor</w:t>
+                      </w:r>
+                      <w:proofErr w:type="gramEnd"/>
+                      <w:r>
+                        <w:t>: 'cinza'</w:t>
+                      </w:r>
+                    </w:p>
+                    <w:p>
+                      <w:pPr>
+                        <w:ind w:firstLine="708"/>
+                      </w:pPr>
+                      <w:r>
+                        <w:t>}</w:t>
+                      </w:r>
+                    </w:p>
+                    <w:p>
+                      <w:pPr>
+                        <w:ind w:left="708"/>
+                      </w:pPr>
+                      <w:proofErr w:type="spellStart"/>
+                      <w:proofErr w:type="gramStart"/>
+                      <w:r>
+                        <w:t>endereco</w:t>
+                      </w:r>
+                      <w:proofErr w:type="spellEnd"/>
+                      <w:proofErr w:type="gramEnd"/>
+                      <w:r>
+                        <w:t>: {</w:t>
+                      </w:r>
+                    </w:p>
+                    <w:p>
+                      <w:pPr>
+                        <w:ind w:left="708"/>
+                      </w:pPr>
+                      <w:r>
+                        <w:t xml:space="preserve">        </w:t>
+                      </w:r>
+                      <w:proofErr w:type="gramStart"/>
+                      <w:r>
+                        <w:t>cidade</w:t>
+                      </w:r>
+                      <w:proofErr w:type="gramEnd"/>
+                      <w:r>
+                        <w:t xml:space="preserve">: 'Vila Velha',       </w:t>
+                      </w:r>
+                    </w:p>
+                    <w:p>
+                      <w:pPr>
+                        <w:ind w:left="708"/>
+                      </w:pPr>
+                      <w:r>
+                        <w:t xml:space="preserve">        </w:t>
+                      </w:r>
+                      <w:proofErr w:type="gramStart"/>
+                      <w:r>
+                        <w:t>bairro</w:t>
+                      </w:r>
+                      <w:proofErr w:type="gramEnd"/>
+                      <w:r>
+                        <w:t>: 'Centro',</w:t>
+                      </w:r>
+                    </w:p>
+                    <w:p>
+                      <w:pPr>
+                        <w:ind w:left="708"/>
+                      </w:pPr>
+                      <w:r>
+                        <w:t xml:space="preserve">        </w:t>
+                      </w:r>
+                      <w:proofErr w:type="gramStart"/>
+                      <w:r>
+                        <w:t>rua</w:t>
+                      </w:r>
+                      <w:proofErr w:type="gramEnd"/>
+                      <w:r>
+                        <w:t>: 'Champagnat',</w:t>
+                      </w:r>
+                    </w:p>
+                    <w:p>
+                      <w:pPr>
+                        <w:ind w:left="708"/>
+                      </w:pPr>
+                      <w:r>
+                        <w:t xml:space="preserve">        </w:t>
+                      </w:r>
+                      <w:proofErr w:type="spellStart"/>
+                      <w:proofErr w:type="gramStart"/>
+                      <w:r>
+                        <w:t>numero</w:t>
+                      </w:r>
+                      <w:proofErr w:type="spellEnd"/>
+                      <w:proofErr w:type="gramEnd"/>
+                      <w:r>
+                        <w:t xml:space="preserve">: </w:t>
+                      </w:r>
+                      <w:r>
+                        <w:t>12</w:t>
+                      </w:r>
+                      <w:r>
+                        <w:t>,</w:t>
+                      </w:r>
+                    </w:p>
+                    <w:p>
+                      <w:pPr>
+                        <w:ind w:left="708"/>
+                      </w:pPr>
+                      <w:r>
+                        <w:t xml:space="preserve">        </w:t>
+                      </w:r>
+                      <w:proofErr w:type="spellStart"/>
+                      <w:proofErr w:type="gramStart"/>
+                      <w:r>
+                        <w:t>referencia</w:t>
+                      </w:r>
+                      <w:proofErr w:type="spellEnd"/>
+                      <w:proofErr w:type="gramEnd"/>
+                      <w:r>
+                        <w:t>: 'Marista'</w:t>
+                      </w:r>
+                    </w:p>
+                    <w:p>
+                      <w:pPr>
+                        <w:ind w:left="708"/>
+                      </w:pPr>
+                      <w:r>
+                        <w:t>}</w:t>
+                      </w:r>
+                    </w:p>
+                    <w:p>
+                      <w:r>
+                        <w:t>}</w:t>
+                      </w:r>
+                    </w:p>
+                  </w:txbxContent>
+                </v:textbox>
+                <w10:wrap anchorx="margin"/>
+              </v:shape>
+            </w:pict>
+          </mc:Fallback>
+        </mc:AlternateContent>
+      </w:r>
+      <w:r>
+        <w:rPr>
+          <w:rFonts w:ascii="Arial" w:hAnsi="Arial" w:cs="Arial"/>
+          <w:noProof/>
+          <w:sz w:val="24"/>
+          <w:szCs w:val="24"/>
+          <w:lang w:eastAsia="pt-BR"/>
+        </w:rPr>
+        <mc:AlternateContent>
+          <mc:Choice Requires="wps">
+            <w:drawing>
+              <wp:anchor distT="0" distB="0" distL="114300" distR="114300" simplePos="0" relativeHeight="251661312" behindDoc="0" locked="0" layoutInCell="1" allowOverlap="1" wp14:anchorId="7BE1653F" wp14:editId="10F62F81">
                 <wp:simplePos x="0" y="0"/>
                 <wp:positionH relativeFrom="margin">
                   <wp:align>right</wp:align>
@@ -258,7 +922,11 @@
                               <w:t>_id: '</w:t>
                             </w:r>
                             <w:r>
-                              <w:t>v9X7wibOXxfzIsKX32BW</w:t>
+                              <w:t>v9X7w</w:t>
+                            </w:r>
+                            <w:bookmarkStart w:id="0" w:name="_GoBack"/>
+                            <w:r>
+                              <w:t>ibOXxfzIsKX32BW</w:t>
                             </w:r>
                             <w:r>
                               <w:t>',</w:t>
@@ -516,6 +1184,7 @@
                             <w:r>
                               <w:t>}</w:t>
                             </w:r>
+                            <w:bookmarkEnd w:id="0"/>
                           </w:p>
                         </w:txbxContent>
                       </wps:txbx>
@@ -536,11 +1205,7 @@
           </mc:Choice>
           <mc:Fallback>
             <w:pict>
-              <v:shapetype w14:anchorId="778097D7" id="_x0000_t202" coordsize="21600,21600" o:spt="202" path="m,l,21600r21600,l21600,xe">
-                <v:stroke joinstyle="miter"/>
-                <v:path gradientshapeok="t" o:connecttype="rect"/>
-              </v:shapetype>
-              <v:shape id="Caixa de texto 3" o:spid="_x0000_s1026" type="#_x0000_t202" style="position:absolute;margin-left:151.3pt;margin-top:.4pt;width:202.5pt;height:471pt;z-index:251661312;visibility:visible;mso-wrap-style:square;mso-height-percent:0;mso-wrap-distance-left:9pt;mso-wrap-distance-top:0;mso-wrap-distance-right:9pt;mso-wrap-distance-bottom:0;mso-position-horizontal:right;mso-position-horizontal-relative:margin;mso-position-vertical:absolute;mso-position-vertical-relative:text;mso-height-percent:0;mso-height-relative:margin;v-text-anchor:top" o:gfxdata="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" fillcolor="white [3201]" strokeweight=".5pt">
+              <v:shape w14:anchorId="7BE1653F" id="Caixa de texto 3" o:spid="_x0000_s1027" type="#_x0000_t202" style="position:absolute;margin-left:151.3pt;margin-top:.4pt;width:202.5pt;height:471pt;z-index:251661312;visibility:visible;mso-wrap-style:square;mso-height-percent:0;mso-wrap-distance-left:9pt;mso-wrap-distance-top:0;mso-wrap-distance-right:9pt;mso-wrap-distance-bottom:0;mso-position-horizontal:right;mso-position-horizontal-relative:margin;mso-position-vertical:absolute;mso-position-vertical-relative:text;mso-height-percent:0;mso-height-relative:margin;v-text-anchor:top" o:gfxdata="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" fillcolor="white [3201]" strokeweight=".5pt">
                 <v:textbox>
                   <w:txbxContent>
                     <w:p>
@@ -554,7 +1219,11 @@
                         <w:t>_id: '</w:t>
                       </w:r>
                       <w:r>
-                        <w:t>v9X7wibOXxfzIsKX32BW</w:t>
+                        <w:t>v9X7w</w:t>
+                      </w:r>
+                      <w:bookmarkStart w:id="1" w:name="_GoBack"/>
+                      <w:r>
+                        <w:t>ibOXxfzIsKX32BW</w:t>
                       </w:r>
                       <w:r>
                         <w:t>',</w:t>
@@ -812,402 +1481,7 @@
                       <w:r>
                         <w:t>}</w:t>
                       </w:r>
-                    </w:p>
-                  </w:txbxContent>
-                </v:textbox>
-                <w10:wrap anchorx="margin"/>
-              </v:shape>
-            </w:pict>
-          </mc:Fallback>
-        </mc:AlternateContent>
-      </w:r>
-      <w:r>
-        <w:rPr>
-          <w:rFonts w:ascii="Arial" w:hAnsi="Arial" w:cs="Arial"/>
-          <w:noProof/>
-          <w:sz w:val="24"/>
-          <w:szCs w:val="24"/>
-          <w:lang w:eastAsia="pt-BR"/>
-        </w:rPr>
-        <mc:AlternateContent>
-          <mc:Choice Requires="wps">
-            <w:drawing>
-              <wp:anchor distT="0" distB="0" distL="114300" distR="114300" simplePos="0" relativeHeight="251659264" behindDoc="0" locked="0" layoutInCell="1" allowOverlap="1" wp14:anchorId="66616AB1" wp14:editId="4246FE3D">
-                <wp:simplePos x="0" y="0"/>
-                <wp:positionH relativeFrom="margin">
-                  <wp:align>left</wp:align>
-                </wp:positionH>
-                <wp:positionV relativeFrom="paragraph">
-                  <wp:posOffset>4445</wp:posOffset>
-                </wp:positionV>
-                <wp:extent cx="2571750" cy="3400425"/>
-                <wp:effectExtent l="0" t="0" r="19050" b="28575"/>
-                <wp:wrapNone/>
-                <wp:docPr id="2" name="Caixa de texto 2"/>
-                <wp:cNvGraphicFramePr/>
-                <a:graphic xmlns:a="http://schemas.openxmlformats.org/drawingml/2006/main">
-                  <a:graphicData uri="http://schemas.microsoft.com/office/word/2010/wordprocessingShape">
-                    <wps:wsp>
-                      <wps:cNvSpPr txBox="1"/>
-                      <wps:spPr>
-                        <a:xfrm>
-                          <a:off x="0" y="0"/>
-                          <a:ext cx="2571750" cy="3400425"/>
-                        </a:xfrm>
-                        <a:prstGeom prst="rect">
-                          <a:avLst/>
-                        </a:prstGeom>
-                        <a:solidFill>
-                          <a:schemeClr val="lt1"/>
-                        </a:solidFill>
-                        <a:ln w="6350">
-                          <a:solidFill>
-                            <a:prstClr val="black"/>
-                          </a:solidFill>
-                        </a:ln>
-                        <a:effectLst/>
-                      </wps:spPr>
-                      <wps:style>
-                        <a:lnRef idx="0">
-                          <a:schemeClr val="accent1"/>
-                        </a:lnRef>
-                        <a:fillRef idx="0">
-                          <a:schemeClr val="accent1"/>
-                        </a:fillRef>
-                        <a:effectRef idx="0">
-                          <a:schemeClr val="accent1"/>
-                        </a:effectRef>
-                        <a:fontRef idx="minor">
-                          <a:schemeClr val="dk1"/>
-                        </a:fontRef>
-                      </wps:style>
-                      <wps:txbx>
-                        <w:txbxContent>
-                          <w:p>
-                            <w:r>
-                              <w:t>{</w:t>
-                            </w:r>
-                          </w:p>
-                          <w:p>
-                            <w:r>
-                              <w:tab/>
-                              <w:t>_id: '</w:t>
-                            </w:r>
-                            <w:r>
-                              <w:t>xxrF1ggHNpbgv6pmOsk8</w:t>
-                            </w:r>
-                            <w:r>
-                              <w:t>',</w:t>
-                            </w:r>
-                          </w:p>
-                          <w:p>
-                            <w:pPr>
-                              <w:ind w:firstLine="708"/>
-                            </w:pPr>
-                            <w:proofErr w:type="gramStart"/>
-                            <w:r>
-                              <w:t>nome</w:t>
-                            </w:r>
-                            <w:proofErr w:type="gramEnd"/>
-                            <w:r>
-                              <w:t xml:space="preserve">: 'John </w:t>
-                            </w:r>
-                            <w:proofErr w:type="spellStart"/>
-                            <w:r>
-                              <w:t>Rambo</w:t>
-                            </w:r>
-                            <w:proofErr w:type="spellEnd"/>
-                            <w:r>
-                              <w:t>',</w:t>
-                            </w:r>
-                          </w:p>
-                          <w:p>
-                            <w:r>
-                              <w:tab/>
-                            </w:r>
-                            <w:proofErr w:type="gramStart"/>
-                            <w:r>
-                              <w:t>matricula</w:t>
-                            </w:r>
-                            <w:proofErr w:type="gramEnd"/>
-                            <w:r>
-                              <w:t>: '201615001',</w:t>
-                            </w:r>
-                          </w:p>
-                          <w:p>
-                            <w:r>
-                              <w:tab/>
-                            </w:r>
-                            <w:proofErr w:type="gramStart"/>
-                            <w:r>
-                              <w:t>senha</w:t>
-                            </w:r>
-                            <w:proofErr w:type="gramEnd"/>
-                            <w:r>
-                              <w:t>: 'juyGLqRA5QuLs8YozVnF',</w:t>
-                            </w:r>
-                          </w:p>
-                          <w:p>
-                            <w:r>
-                              <w:tab/>
-                            </w:r>
-                            <w:proofErr w:type="spellStart"/>
-                            <w:proofErr w:type="gramStart"/>
-                            <w:r>
-                              <w:t>whatsapp</w:t>
-                            </w:r>
-                            <w:proofErr w:type="spellEnd"/>
-                            <w:proofErr w:type="gramEnd"/>
-                            <w:r>
-                              <w:t xml:space="preserve">: '27 9 9009 </w:t>
-                            </w:r>
-                            <w:r>
-                              <w:t>9009',</w:t>
-                            </w:r>
-                          </w:p>
-                          <w:p>
-                            <w:r>
-                              <w:tab/>
-                            </w:r>
-                            <w:proofErr w:type="spellStart"/>
-                            <w:proofErr w:type="gramStart"/>
-                            <w:r>
-                              <w:t>recomendacoes</w:t>
-                            </w:r>
-                            <w:proofErr w:type="spellEnd"/>
-                            <w:proofErr w:type="gramEnd"/>
-                            <w:r>
-                              <w:t>: 100,</w:t>
-                            </w:r>
-                          </w:p>
-                          <w:p>
-                            <w:r>
-                              <w:t xml:space="preserve">    </w:t>
-                            </w:r>
-                            <w:r>
-                              <w:tab/>
-                            </w:r>
-                            <w:proofErr w:type="gramStart"/>
-                            <w:r>
-                              <w:t>carro</w:t>
-                            </w:r>
-                            <w:proofErr w:type="gramEnd"/>
-                            <w:r>
-                              <w:t>: {</w:t>
-                            </w:r>
-                          </w:p>
-                          <w:p>
-                            <w:pPr>
-                              <w:ind w:left="708" w:firstLine="708"/>
-                            </w:pPr>
-                            <w:proofErr w:type="gramStart"/>
-                            <w:r>
-                              <w:t>modelo</w:t>
-                            </w:r>
-                            <w:proofErr w:type="gramEnd"/>
-                            <w:r>
-                              <w:t>: 'palio',</w:t>
-                            </w:r>
-                          </w:p>
-                          <w:p>
-                            <w:pPr>
-                              <w:ind w:left="708" w:firstLine="708"/>
-                            </w:pPr>
-                            <w:proofErr w:type="gramStart"/>
-                            <w:r>
-                              <w:t>cor</w:t>
-                            </w:r>
-                            <w:proofErr w:type="gramEnd"/>
-                            <w:r>
-                              <w:t>: 'cinza'</w:t>
-                            </w:r>
-                          </w:p>
-                          <w:p>
-                            <w:pPr>
-                              <w:ind w:firstLine="708"/>
-                            </w:pPr>
-                            <w:r>
-                              <w:t>}</w:t>
-                            </w:r>
-                          </w:p>
-                          <w:p>
-                            <w:r>
-                              <w:t>}</w:t>
-                            </w:r>
-                          </w:p>
-                        </w:txbxContent>
-                      </wps:txbx>
-                      <wps:bodyPr rot="0" spcFirstLastPara="0" vertOverflow="overflow" horzOverflow="overflow" vert="horz" wrap="square" lIns="91440" tIns="45720" rIns="91440" bIns="45720" numCol="1" spcCol="0" rtlCol="0" fromWordArt="0" anchor="t" anchorCtr="0" forceAA="0" compatLnSpc="1">
-                        <a:prstTxWarp prst="textNoShape">
-                          <a:avLst/>
-                        </a:prstTxWarp>
-                        <a:noAutofit/>
-                      </wps:bodyPr>
-                    </wps:wsp>
-                  </a:graphicData>
-                </a:graphic>
-                <wp14:sizeRelV relativeFrom="margin">
-                  <wp14:pctHeight>0</wp14:pctHeight>
-                </wp14:sizeRelV>
-              </wp:anchor>
-            </w:drawing>
-          </mc:Choice>
-          <mc:Fallback>
-            <w:pict>
-              <v:shape w14:anchorId="66616AB1" id="Caixa de texto 2" o:spid="_x0000_s1027" type="#_x0000_t202" style="position:absolute;margin-left:0;margin-top:.35pt;width:202.5pt;height:267.75pt;z-index:251659264;visibility:visible;mso-wrap-style:square;mso-height-percent:0;mso-wrap-distance-left:9pt;mso-wrap-distance-top:0;mso-wrap-distance-right:9pt;mso-wrap-distance-bottom:0;mso-position-horizontal:left;mso-position-horizontal-relative:margin;mso-position-vertical:absolute;mso-position-vertical-relative:text;mso-height-percent:0;mso-height-relative:margin;v-text-anchor:top" o:gfxdata="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" fillcolor="white [3201]" strokeweight=".5pt">
-                <v:textbox>
-                  <w:txbxContent>
-                    <w:p>
-                      <w:r>
-                        <w:t>{</w:t>
-                      </w:r>
-                    </w:p>
-                    <w:p>
-                      <w:r>
-                        <w:tab/>
-                        <w:t>_id: '</w:t>
-                      </w:r>
-                      <w:r>
-                        <w:t>xxrF1ggHNpbgv6pmOsk8</w:t>
-                      </w:r>
-                      <w:r>
-                        <w:t>',</w:t>
-                      </w:r>
-                    </w:p>
-                    <w:p>
-                      <w:pPr>
-                        <w:ind w:firstLine="708"/>
-                      </w:pPr>
-                      <w:proofErr w:type="gramStart"/>
-                      <w:r>
-                        <w:t>nome</w:t>
-                      </w:r>
-                      <w:proofErr w:type="gramEnd"/>
-                      <w:r>
-                        <w:t xml:space="preserve">: 'John </w:t>
-                      </w:r>
-                      <w:proofErr w:type="spellStart"/>
-                      <w:r>
-                        <w:t>Rambo</w:t>
-                      </w:r>
-                      <w:proofErr w:type="spellEnd"/>
-                      <w:r>
-                        <w:t>',</w:t>
-                      </w:r>
-                    </w:p>
-                    <w:p>
-                      <w:r>
-                        <w:tab/>
-                      </w:r>
-                      <w:proofErr w:type="gramStart"/>
-                      <w:r>
-                        <w:t>matricula</w:t>
-                      </w:r>
-                      <w:proofErr w:type="gramEnd"/>
-                      <w:r>
-                        <w:t>: '201615001',</w:t>
-                      </w:r>
-                    </w:p>
-                    <w:p>
-                      <w:r>
-                        <w:tab/>
-                      </w:r>
-                      <w:proofErr w:type="gramStart"/>
-                      <w:r>
-                        <w:t>senha</w:t>
-                      </w:r>
-                      <w:proofErr w:type="gramEnd"/>
-                      <w:r>
-                        <w:t>: 'juyGLqRA5QuLs8YozVnF',</w:t>
-                      </w:r>
-                    </w:p>
-                    <w:p>
-                      <w:r>
-                        <w:tab/>
-                      </w:r>
-                      <w:proofErr w:type="spellStart"/>
-                      <w:proofErr w:type="gramStart"/>
-                      <w:r>
-                        <w:t>whatsapp</w:t>
-                      </w:r>
-                      <w:proofErr w:type="spellEnd"/>
-                      <w:proofErr w:type="gramEnd"/>
-                      <w:r>
-                        <w:t xml:space="preserve">: '27 9 9009 </w:t>
-                      </w:r>
-                      <w:r>
-                        <w:t>9009',</w:t>
-                      </w:r>
-                    </w:p>
-                    <w:p>
-                      <w:r>
-                        <w:tab/>
-                      </w:r>
-                      <w:proofErr w:type="spellStart"/>
-                      <w:proofErr w:type="gramStart"/>
-                      <w:r>
-                        <w:t>recomendacoes</w:t>
-                      </w:r>
-                      <w:proofErr w:type="spellEnd"/>
-                      <w:proofErr w:type="gramEnd"/>
-                      <w:r>
-                        <w:t>: 100,</w:t>
-                      </w:r>
-                    </w:p>
-                    <w:p>
-                      <w:r>
-                        <w:t xml:space="preserve">    </w:t>
-                      </w:r>
-                      <w:r>
-                        <w:tab/>
-                      </w:r>
-                      <w:proofErr w:type="gramStart"/>
-                      <w:r>
-                        <w:t>carro</w:t>
-                      </w:r>
-                      <w:proofErr w:type="gramEnd"/>
-                      <w:r>
-                        <w:t>: {</w:t>
-                      </w:r>
-                    </w:p>
-                    <w:p>
-                      <w:pPr>
-                        <w:ind w:left="708" w:firstLine="708"/>
-                      </w:pPr>
-                      <w:proofErr w:type="gramStart"/>
-                      <w:r>
-                        <w:t>modelo</w:t>
-                      </w:r>
-                      <w:proofErr w:type="gramEnd"/>
-                      <w:r>
-                        <w:t>: 'palio',</w:t>
-                      </w:r>
-                    </w:p>
-                    <w:p>
-                      <w:pPr>
-                        <w:ind w:left="708" w:firstLine="708"/>
-                      </w:pPr>
-                      <w:proofErr w:type="gramStart"/>
-                      <w:r>
-                        <w:t>cor</w:t>
-                      </w:r>
-                      <w:proofErr w:type="gramEnd"/>
-                      <w:r>
-                        <w:t>: 'cinza'</w:t>
-                      </w:r>
-                    </w:p>
-                    <w:p>
-                      <w:pPr>
-                        <w:ind w:firstLine="708"/>
-                      </w:pPr>
-                      <w:r>
-                        <w:t>}</w:t>
-                      </w:r>
-                    </w:p>
-                    <w:p>
-                      <w:r>
-                        <w:t>}</w:t>
-                      </w:r>
+                      <w:bookmarkEnd w:id="1"/>
                     </w:p>
                   </w:txbxContent>
                 </v:textbox>
@@ -1419,8 +1693,6 @@
         </w:rPr>
         <w:t>Tópico</w:t>
       </w:r>
-      <w:bookmarkStart w:id="0" w:name="_GoBack"/>
-      <w:bookmarkEnd w:id="0"/>
     </w:p>
     <w:sectPr>
       <w:pgSz w:w="11906" w:h="16838"/>

</xml_diff>